<commit_message>
aggiornamento sprint review 05
</commit_message>
<xml_diff>
--- a/Scrum/Sprint review/Programmazione/05.docx
+++ b/Scrum/Sprint review/Programmazione/05.docx
@@ -119,7 +119,7 @@
           <w:i/>
           <w:iCs/>
         </w:rPr>
-        <w:t>Ivan, Mirco,  Francesco e Ruben</w:t>
+        <w:t>Ivan, Mirco, Francesco e Ruben</w:t>
       </w:r>
     </w:p>
     <w:p>
@@ -241,29 +241,25 @@
           <w:rFonts w:ascii="Times New Roman" w:hAnsi="Times New Roman" w:cs="Times New Roman"/>
         </w:rPr>
       </w:pPr>
-    </w:p>
-    <w:p>
-      <w:pPr>
-        <w:spacing w:line="252" w:lineRule="auto"/>
-        <w:jc w:val="both"/>
-        <w:rPr>
-          <w:rFonts w:ascii="Times New Roman" w:hAnsi="Times New Roman" w:cs="Times New Roman"/>
-        </w:rPr>
-      </w:pPr>
-    </w:p>
-    <w:p>
-      <w:pPr>
-        <w:spacing w:line="252" w:lineRule="auto"/>
-        <w:jc w:val="both"/>
-        <w:rPr>
-          <w:rFonts w:ascii="Times New Roman" w:hAnsi="Times New Roman" w:cs="Times New Roman"/>
-        </w:rPr>
-      </w:pPr>
-      <w:r>
-        <w:rPr>
-          <w:rFonts w:ascii="Times New Roman" w:hAnsi="Times New Roman" w:cs="Times New Roman"/>
-        </w:rPr>
-        <w:t>Mirco prosegue lavoro sulla presentazione iniziato sett scorsa</w:t>
+      <w:r>
+        <w:rPr>
+          <w:rFonts w:ascii="Times New Roman" w:hAnsi="Times New Roman" w:cs="Times New Roman"/>
+        </w:rPr>
+        <w:t xml:space="preserve">Mirco prosegue lavoro sulla presentazione iniziato </w:t>
+      </w:r>
+      <w:proofErr w:type="spellStart"/>
+      <w:r>
+        <w:rPr>
+          <w:rFonts w:ascii="Times New Roman" w:hAnsi="Times New Roman" w:cs="Times New Roman"/>
+        </w:rPr>
+        <w:t>sett</w:t>
+      </w:r>
+      <w:proofErr w:type="spellEnd"/>
+      <w:r>
+        <w:rPr>
+          <w:rFonts w:ascii="Times New Roman" w:hAnsi="Times New Roman" w:cs="Times New Roman"/>
+        </w:rPr>
+        <w:t xml:space="preserve"> scorsa</w:t>
       </w:r>
       <w:r>
         <w:rPr>
@@ -280,6 +276,15 @@
           <w:rFonts w:ascii="Times New Roman" w:hAnsi="Times New Roman" w:cs="Times New Roman"/>
         </w:rPr>
       </w:pPr>
+    </w:p>
+    <w:p>
+      <w:pPr>
+        <w:spacing w:line="252" w:lineRule="auto"/>
+        <w:jc w:val="both"/>
+        <w:rPr>
+          <w:rFonts w:ascii="Times New Roman" w:hAnsi="Times New Roman" w:cs="Times New Roman"/>
+        </w:rPr>
+      </w:pPr>
       <w:r>
         <w:rPr>
           <w:rFonts w:ascii="Times New Roman" w:hAnsi="Times New Roman" w:cs="Times New Roman"/>
@@ -290,8 +295,16 @@
         <w:rPr>
           <w:rFonts w:ascii="Times New Roman" w:hAnsi="Times New Roman" w:cs="Times New Roman"/>
         </w:rPr>
-        <w:t>Inizia pianificazione dei test in blackbox</w:t>
-      </w:r>
+        <w:t xml:space="preserve">Inizia pianificazione dei test in </w:t>
+      </w:r>
+      <w:proofErr w:type="spellStart"/>
+      <w:r>
+        <w:rPr>
+          <w:rFonts w:ascii="Times New Roman" w:hAnsi="Times New Roman" w:cs="Times New Roman"/>
+        </w:rPr>
+        <w:t>blackbox</w:t>
+      </w:r>
+      <w:proofErr w:type="spellEnd"/>
       <w:r>
         <w:rPr>
           <w:rFonts w:ascii="Times New Roman" w:hAnsi="Times New Roman" w:cs="Times New Roman"/>
@@ -302,47 +315,236 @@
         <w:rPr>
           <w:rFonts w:ascii="Times New Roman" w:hAnsi="Times New Roman" w:cs="Times New Roman"/>
         </w:rPr>
-        <w:t>su tutta l applicazione.</w:t>
-      </w:r>
-    </w:p>
-    <w:p>
-      <w:pPr>
-        <w:spacing w:line="252" w:lineRule="auto"/>
-        <w:jc w:val="both"/>
-        <w:rPr>
-          <w:rFonts w:ascii="Times New Roman" w:hAnsi="Times New Roman" w:cs="Times New Roman"/>
-        </w:rPr>
-      </w:pPr>
-      <w:r>
-        <w:rPr>
-          <w:rFonts w:ascii="Times New Roman" w:hAnsi="Times New Roman" w:cs="Times New Roman"/>
-        </w:rPr>
-        <w:t>Ivan ha iniziato in settimana la funzione di gestione dell ordine su lato client, oggi lavorerà sul lato server della conferma dell ordine e del pagamento dell ordine.</w:t>
-      </w:r>
-    </w:p>
-    <w:p>
-      <w:pPr>
-        <w:spacing w:line="252" w:lineRule="auto"/>
-        <w:jc w:val="both"/>
-        <w:rPr>
-          <w:rFonts w:ascii="Times New Roman" w:hAnsi="Times New Roman" w:cs="Times New Roman"/>
-        </w:rPr>
-      </w:pPr>
-      <w:r>
-        <w:rPr>
-          <w:rFonts w:ascii="Times New Roman" w:hAnsi="Times New Roman" w:cs="Times New Roman"/>
-        </w:rPr>
-        <w:t>Francesco sostituisce Alessio come scrum master, e deve aggiornare i diagrammi sequence/user case con il codice reale (Giovedì)</w:t>
-      </w:r>
-    </w:p>
-    <w:p>
-      <w:pPr>
-        <w:spacing w:line="252" w:lineRule="auto"/>
-        <w:jc w:val="both"/>
-        <w:rPr>
-          <w:rFonts w:ascii="Times New Roman" w:hAnsi="Times New Roman" w:cs="Times New Roman"/>
-        </w:rPr>
-      </w:pPr>
+        <w:t>su tutta l</w:t>
+      </w:r>
+      <w:r>
+        <w:rPr>
+          <w:rFonts w:ascii="Times New Roman" w:hAnsi="Times New Roman" w:cs="Times New Roman"/>
+        </w:rPr>
+        <w:t>’</w:t>
+      </w:r>
+      <w:r>
+        <w:rPr>
+          <w:rFonts w:ascii="Times New Roman" w:hAnsi="Times New Roman" w:cs="Times New Roman"/>
+        </w:rPr>
+        <w:t>applicazione.</w:t>
+      </w:r>
+    </w:p>
+    <w:p>
+      <w:pPr>
+        <w:spacing w:line="252" w:lineRule="auto"/>
+        <w:jc w:val="both"/>
+        <w:rPr>
+          <w:rFonts w:ascii="Times New Roman" w:hAnsi="Times New Roman" w:cs="Times New Roman"/>
+        </w:rPr>
+      </w:pPr>
+    </w:p>
+    <w:p>
+      <w:pPr>
+        <w:spacing w:line="252" w:lineRule="auto"/>
+        <w:jc w:val="both"/>
+        <w:rPr>
+          <w:rFonts w:ascii="Times New Roman" w:hAnsi="Times New Roman" w:cs="Times New Roman"/>
+        </w:rPr>
+      </w:pPr>
+      <w:r>
+        <w:rPr>
+          <w:rFonts w:ascii="Times New Roman" w:hAnsi="Times New Roman" w:cs="Times New Roman"/>
+        </w:rPr>
+        <w:t xml:space="preserve">Ivan </w:t>
+      </w:r>
+      <w:r>
+        <w:rPr>
+          <w:rFonts w:ascii="Times New Roman" w:hAnsi="Times New Roman" w:cs="Times New Roman"/>
+        </w:rPr>
+        <w:t xml:space="preserve">le scorse giornate </w:t>
+      </w:r>
+      <w:r>
+        <w:rPr>
+          <w:rFonts w:ascii="Times New Roman" w:hAnsi="Times New Roman" w:cs="Times New Roman"/>
+        </w:rPr>
+        <w:t>si è occupato del</w:t>
+      </w:r>
+      <w:r>
+        <w:rPr>
+          <w:rFonts w:ascii="Times New Roman" w:hAnsi="Times New Roman" w:cs="Times New Roman"/>
+        </w:rPr>
+        <w:t>la funzione prenotazione tavolo migliorandone il ciclo per le prenotazioni ed il salvataggio dei file, ha iniziato anche a lavorare sulla funzione visualizza account. Ha lavorato al perfezionamento della funzione prenotazione tavolo</w:t>
+      </w:r>
+      <w:r>
+        <w:rPr>
+          <w:rFonts w:ascii="Times New Roman" w:hAnsi="Times New Roman" w:cs="Times New Roman"/>
+        </w:rPr>
+        <w:t>,</w:t>
+      </w:r>
+      <w:r>
+        <w:rPr>
+          <w:rFonts w:ascii="Times New Roman" w:hAnsi="Times New Roman" w:cs="Times New Roman"/>
+        </w:rPr>
+        <w:t xml:space="preserve"> a quella per la gestione degli ordini</w:t>
+      </w:r>
+      <w:r>
+        <w:rPr>
+          <w:rFonts w:ascii="Times New Roman" w:hAnsi="Times New Roman" w:cs="Times New Roman"/>
+        </w:rPr>
+        <w:t xml:space="preserve"> e concluso infinite la funzione eliminazione account. Nei giorni successivi si è occupato della funzione di eliminazione prenotazioni, ha apportato modifiche alla funzione di eliminazione account dando possibilità di cancellare tutte le prenotazioni effettuate e ha cominciato la funzione di gestione dell’ordine su lato client. Negli ultimi giorni ha creato una prima bozza della funzione di creazione dell’ordine e apportato modifiche al codice causa errori nell</w:t>
+      </w:r>
+      <w:r>
+        <w:rPr>
+          <w:rFonts w:ascii="Times New Roman" w:hAnsi="Times New Roman" w:cs="Times New Roman"/>
+        </w:rPr>
+        <w:t>’intestazione della data durante</w:t>
+      </w:r>
+      <w:r>
+        <w:rPr>
+          <w:rFonts w:ascii="Times New Roman" w:hAnsi="Times New Roman" w:cs="Times New Roman"/>
+        </w:rPr>
+        <w:t xml:space="preserve"> </w:t>
+      </w:r>
+      <w:r>
+        <w:rPr>
+          <w:rFonts w:ascii="Times New Roman" w:hAnsi="Times New Roman" w:cs="Times New Roman"/>
+        </w:rPr>
+        <w:t xml:space="preserve">la prenotazione ordini, nella </w:t>
+      </w:r>
+      <w:r>
+        <w:rPr>
+          <w:rFonts w:ascii="Times New Roman" w:hAnsi="Times New Roman" w:cs="Times New Roman"/>
+        </w:rPr>
+        <w:t>visualizzazione account</w:t>
+      </w:r>
+      <w:r>
+        <w:rPr>
+          <w:rFonts w:ascii="Times New Roman" w:hAnsi="Times New Roman" w:cs="Times New Roman"/>
+        </w:rPr>
+        <w:t xml:space="preserve"> e </w:t>
+      </w:r>
+      <w:r>
+        <w:rPr>
+          <w:rFonts w:ascii="Times New Roman" w:hAnsi="Times New Roman" w:cs="Times New Roman"/>
+        </w:rPr>
+        <w:t>nella prenotazione sala</w:t>
+      </w:r>
+      <w:r>
+        <w:rPr>
+          <w:rFonts w:ascii="Times New Roman" w:hAnsi="Times New Roman" w:cs="Times New Roman"/>
+        </w:rPr>
+        <w:t>.</w:t>
+      </w:r>
+    </w:p>
+    <w:p>
+      <w:pPr>
+        <w:spacing w:line="252" w:lineRule="auto"/>
+        <w:jc w:val="both"/>
+        <w:rPr>
+          <w:rFonts w:ascii="Times New Roman" w:hAnsi="Times New Roman" w:cs="Times New Roman"/>
+        </w:rPr>
+      </w:pPr>
+    </w:p>
+    <w:p>
+      <w:pPr>
+        <w:spacing w:line="252" w:lineRule="auto"/>
+        <w:jc w:val="both"/>
+        <w:rPr>
+          <w:rFonts w:ascii="Times New Roman" w:hAnsi="Times New Roman" w:cs="Times New Roman"/>
+        </w:rPr>
+      </w:pPr>
+      <w:r>
+        <w:rPr>
+          <w:rFonts w:ascii="Times New Roman" w:hAnsi="Times New Roman" w:cs="Times New Roman"/>
+        </w:rPr>
+        <w:t>oggi lavorerà sul lato server della conferma dell</w:t>
+      </w:r>
+      <w:r>
+        <w:rPr>
+          <w:rFonts w:ascii="Times New Roman" w:hAnsi="Times New Roman" w:cs="Times New Roman"/>
+        </w:rPr>
+        <w:t>’</w:t>
+      </w:r>
+      <w:r>
+        <w:rPr>
+          <w:rFonts w:ascii="Times New Roman" w:hAnsi="Times New Roman" w:cs="Times New Roman"/>
+        </w:rPr>
+        <w:t>ordine e del pagamento dell</w:t>
+      </w:r>
+      <w:r>
+        <w:rPr>
+          <w:rFonts w:ascii="Times New Roman" w:hAnsi="Times New Roman" w:cs="Times New Roman"/>
+        </w:rPr>
+        <w:t>’</w:t>
+      </w:r>
+      <w:r>
+        <w:rPr>
+          <w:rFonts w:ascii="Times New Roman" w:hAnsi="Times New Roman" w:cs="Times New Roman"/>
+        </w:rPr>
+        <w:t>ordine.</w:t>
+      </w:r>
+    </w:p>
+    <w:p>
+      <w:pPr>
+        <w:spacing w:line="252" w:lineRule="auto"/>
+        <w:jc w:val="both"/>
+        <w:rPr>
+          <w:rFonts w:ascii="Times New Roman" w:hAnsi="Times New Roman" w:cs="Times New Roman"/>
+        </w:rPr>
+      </w:pPr>
+    </w:p>
+    <w:p>
+      <w:pPr>
+        <w:spacing w:line="252" w:lineRule="auto"/>
+        <w:jc w:val="both"/>
+        <w:rPr>
+          <w:rFonts w:ascii="Times New Roman" w:hAnsi="Times New Roman" w:cs="Times New Roman"/>
+        </w:rPr>
+      </w:pPr>
+      <w:r>
+        <w:rPr>
+          <w:rFonts w:ascii="Times New Roman" w:hAnsi="Times New Roman" w:cs="Times New Roman"/>
+        </w:rPr>
+        <w:t xml:space="preserve">Francesco sostituisce Alessio come </w:t>
+      </w:r>
+      <w:proofErr w:type="spellStart"/>
+      <w:r>
+        <w:rPr>
+          <w:rFonts w:ascii="Times New Roman" w:hAnsi="Times New Roman" w:cs="Times New Roman"/>
+        </w:rPr>
+        <w:t>scrum</w:t>
+      </w:r>
+      <w:proofErr w:type="spellEnd"/>
+      <w:r>
+        <w:rPr>
+          <w:rFonts w:ascii="Times New Roman" w:hAnsi="Times New Roman" w:cs="Times New Roman"/>
+        </w:rPr>
+        <w:t xml:space="preserve"> master, e deve aggiornare i diagrammi </w:t>
+      </w:r>
+      <w:proofErr w:type="spellStart"/>
+      <w:r>
+        <w:rPr>
+          <w:rFonts w:ascii="Times New Roman" w:hAnsi="Times New Roman" w:cs="Times New Roman"/>
+        </w:rPr>
+        <w:t>sequence</w:t>
+      </w:r>
+      <w:proofErr w:type="spellEnd"/>
+      <w:r>
+        <w:rPr>
+          <w:rFonts w:ascii="Times New Roman" w:hAnsi="Times New Roman" w:cs="Times New Roman"/>
+        </w:rPr>
+        <w:t>/user case con il codice reale (</w:t>
+      </w:r>
+      <w:proofErr w:type="gramStart"/>
+      <w:r>
+        <w:rPr>
+          <w:rFonts w:ascii="Times New Roman" w:hAnsi="Times New Roman" w:cs="Times New Roman"/>
+        </w:rPr>
+        <w:t>Giovedì</w:t>
+      </w:r>
+      <w:proofErr w:type="gramEnd"/>
+      <w:r>
+        <w:rPr>
+          <w:rFonts w:ascii="Times New Roman" w:hAnsi="Times New Roman" w:cs="Times New Roman"/>
+        </w:rPr>
+        <w:t>)</w:t>
+      </w:r>
     </w:p>
     <w:p>
       <w:pPr>
@@ -359,6 +561,22 @@
       </w:pPr>
       <w:r>
         <w:t>Riunione terminata alle ore 16:55.</w:t>
+      </w:r>
+    </w:p>
+    <w:p>
+      <w:pPr>
+        <w:jc w:val="right"/>
+      </w:pPr>
+    </w:p>
+    <w:p/>
+    <w:p>
+      <w:pPr>
+        <w:rPr>
+          <w:rFonts w:hint="eastAsia"/>
+        </w:rPr>
+      </w:pPr>
+      <w:r>
+        <w:t>Alessio ha in seguito aggiornato lo sprint review 05.</w:t>
       </w:r>
     </w:p>
     <w:sectPr>
@@ -765,7 +983,7 @@
     <w:lsdException w:name="Unresolved Mention" w:semiHidden="1" w:unhideWhenUsed="1"/>
     <w:lsdException w:name="Smart Link" w:semiHidden="1" w:unhideWhenUsed="1"/>
   </w:latentStyles>
-  <w:style w:type="paragraph" w:default="1" w:styleId="Standard">
+  <w:style w:type="paragraph" w:default="1" w:styleId="Normale">
     <w:name w:val="Normal"/>
     <w:qFormat/>
     <w:rPr>
@@ -776,13 +994,13 @@
       <w:lang w:eastAsia="zh-CN" w:bidi="hi-IN"/>
     </w:rPr>
   </w:style>
-  <w:style w:type="character" w:default="1" w:styleId="Absatz-Standardschriftart">
+  <w:style w:type="character" w:default="1" w:styleId="Carpredefinitoparagrafo">
     <w:name w:val="Default Paragraph Font"/>
     <w:uiPriority w:val="1"/>
     <w:semiHidden/>
     <w:unhideWhenUsed/>
   </w:style>
-  <w:style w:type="table" w:default="1" w:styleId="NormaleTabelle">
+  <w:style w:type="table" w:default="1" w:styleId="Tabellanormale">
     <w:name w:val="Normal Table"/>
     <w:uiPriority w:val="99"/>
     <w:semiHidden/>
@@ -797,7 +1015,7 @@
       </w:tblCellMar>
     </w:tblPr>
   </w:style>
-  <w:style w:type="numbering" w:default="1" w:styleId="KeineListe">
+  <w:style w:type="numbering" w:default="1" w:styleId="Nessunelenco">
     <w:name w:val="No List"/>
     <w:uiPriority w:val="99"/>
     <w:semiHidden/>
@@ -811,10 +1029,10 @@
     <w:name w:val="Default Paragraph Font1"/>
     <w:qFormat/>
   </w:style>
-  <w:style w:type="paragraph" w:customStyle="1" w:styleId="Titolo">
-    <w:name w:val="Titolo"/>
-    <w:basedOn w:val="Standard"/>
-    <w:next w:val="Textkrper"/>
+  <w:style w:type="paragraph" w:customStyle="1" w:styleId="Titolo1">
+    <w:name w:val="Titolo1"/>
+    <w:basedOn w:val="Normale"/>
+    <w:next w:val="Corpotesto"/>
     <w:qFormat/>
     <w:pPr>
       <w:keepNext/>
@@ -826,20 +1044,20 @@
       <w:szCs w:val="28"/>
     </w:rPr>
   </w:style>
-  <w:style w:type="paragraph" w:styleId="Textkrper">
+  <w:style w:type="paragraph" w:styleId="Corpotesto">
     <w:name w:val="Body Text"/>
-    <w:basedOn w:val="Standard"/>
+    <w:basedOn w:val="Normale"/>
     <w:pPr>
       <w:spacing w:after="140" w:line="276" w:lineRule="auto"/>
     </w:pPr>
   </w:style>
-  <w:style w:type="paragraph" w:styleId="Liste">
+  <w:style w:type="paragraph" w:styleId="Elenco">
     <w:name w:val="List"/>
-    <w:basedOn w:val="Textkrper"/>
-  </w:style>
-  <w:style w:type="paragraph" w:styleId="Beschriftung">
+    <w:basedOn w:val="Corpotesto"/>
+  </w:style>
+  <w:style w:type="paragraph" w:styleId="Didascalia">
     <w:name w:val="caption"/>
-    <w:basedOn w:val="Standard"/>
+    <w:basedOn w:val="Normale"/>
     <w:qFormat/>
     <w:pPr>
       <w:suppressLineNumbers/>
@@ -852,16 +1070,16 @@
   </w:style>
   <w:style w:type="paragraph" w:customStyle="1" w:styleId="Indice">
     <w:name w:val="Indice"/>
-    <w:basedOn w:val="Standard"/>
+    <w:basedOn w:val="Normale"/>
     <w:qFormat/>
     <w:pPr>
       <w:suppressLineNumbers/>
     </w:pPr>
   </w:style>
-  <w:style w:type="paragraph" w:customStyle="1" w:styleId="Titolo1">
+  <w:style w:type="paragraph" w:customStyle="1" w:styleId="Titolo10">
     <w:name w:val="Titolo1"/>
-    <w:basedOn w:val="Standard"/>
-    <w:next w:val="Textkrper"/>
+    <w:basedOn w:val="Normale"/>
+    <w:next w:val="Corpotesto"/>
     <w:qFormat/>
     <w:pPr>
       <w:keepNext/>
@@ -875,7 +1093,7 @@
   </w:style>
   <w:style w:type="paragraph" w:customStyle="1" w:styleId="caption1">
     <w:name w:val="caption1"/>
-    <w:basedOn w:val="Standard"/>
+    <w:basedOn w:val="Normale"/>
     <w:qFormat/>
     <w:pPr>
       <w:suppressLineNumbers/>
@@ -888,7 +1106,7 @@
   </w:style>
   <w:style w:type="paragraph" w:customStyle="1" w:styleId="Caption11">
     <w:name w:val="Caption11"/>
-    <w:basedOn w:val="Standard"/>
+    <w:basedOn w:val="Normale"/>
     <w:qFormat/>
     <w:pPr>
       <w:suppressLineNumbers/>
@@ -901,7 +1119,7 @@
   </w:style>
   <w:style w:type="paragraph" w:customStyle="1" w:styleId="Caption111">
     <w:name w:val="Caption111"/>
-    <w:basedOn w:val="Standard"/>
+    <w:basedOn w:val="Normale"/>
     <w:qFormat/>
     <w:pPr>
       <w:suppressLineNumbers/>

</xml_diff>